<commit_message>
Nadodao dio od Luke P u glavni branch
</commit_message>
<xml_diff>
--- a/AnalizaGeneriranogIMrežnogLabosa/Izvjestaj.docx
+++ b/AnalizaGeneriranogIMrežnogLabosa/Izvjestaj.docx
@@ -98,7 +98,35 @@
         <w:rPr>
           <w:rFonts w:ascii="Arial" w:hAnsi="Arial" w:cs="Arial"/>
         </w:rPr>
-        <w:t>. Sve distribucije od generatora koje su jednake onima s interneta budu vrlo dobro opisane. Može se vidjeti razlika na Agar.io međudolazna vremena distribucijama gdje je od generatora dobivena dweibull, a snimljena normalna s interneta da nisu svi podaci pokriveni krivuljom.</w:t>
+        <w:t xml:space="preserve">. Sve distribucije od generatora koje su jednake onima s interneta budu vrlo dobro opisane. Može se vidjeti razlika na Agar.io </w:t>
+      </w:r>
+      <w:proofErr w:type="spellStart"/>
+      <w:r>
+        <w:rPr>
+          <w:rFonts w:ascii="Arial" w:hAnsi="Arial" w:cs="Arial"/>
+        </w:rPr>
+        <w:t>međudolazna</w:t>
+      </w:r>
+      <w:proofErr w:type="spellEnd"/>
+      <w:r>
+        <w:rPr>
+          <w:rFonts w:ascii="Arial" w:hAnsi="Arial" w:cs="Arial"/>
+        </w:rPr>
+        <w:t xml:space="preserve"> vremena distribucijama gdje je od generatora dobivena </w:t>
+      </w:r>
+      <w:proofErr w:type="spellStart"/>
+      <w:r>
+        <w:rPr>
+          <w:rFonts w:ascii="Arial" w:hAnsi="Arial" w:cs="Arial"/>
+        </w:rPr>
+        <w:t>dweibull</w:t>
+      </w:r>
+      <w:proofErr w:type="spellEnd"/>
+      <w:r>
+        <w:rPr>
+          <w:rFonts w:ascii="Arial" w:hAnsi="Arial" w:cs="Arial"/>
+        </w:rPr>
+        <w:t>, a snimljena normalna s interneta da nisu svi podaci pokriveni krivuljom.</w:t>
       </w:r>
       <w:r>
         <w:rPr>
@@ -106,17 +134,39 @@
         </w:rPr>
         <w:t xml:space="preserve"> Dodatno smo više puta generirali podatke generatorom za jednu vrstu paketa te su najbolje distribucije bile različite u recimo dvije različite Radio generacije podataka generatorom. Također </w:t>
       </w:r>
-      <w:r>
-        <w:rPr>
-          <w:rFonts w:ascii="Arial" w:hAnsi="Arial" w:cs="Arial"/>
-        </w:rPr>
-        <w:t>Kolmogorov-Smirnov test</w:t>
-      </w:r>
-      <w:r>
-        <w:rPr>
-          <w:rFonts w:ascii="Arial" w:hAnsi="Arial" w:cs="Arial"/>
-        </w:rPr>
-        <w:t xml:space="preserve"> je još uvijek izbacivao p-value jednak nula.</w:t>
+      <w:proofErr w:type="spellStart"/>
+      <w:r>
+        <w:rPr>
+          <w:rFonts w:ascii="Arial" w:hAnsi="Arial" w:cs="Arial"/>
+        </w:rPr>
+        <w:t>Kolmogorov-Smirnov</w:t>
+      </w:r>
+      <w:proofErr w:type="spellEnd"/>
+      <w:r>
+        <w:rPr>
+          <w:rFonts w:ascii="Arial" w:hAnsi="Arial" w:cs="Arial"/>
+        </w:rPr>
+        <w:t xml:space="preserve"> test</w:t>
+      </w:r>
+      <w:r>
+        <w:rPr>
+          <w:rFonts w:ascii="Arial" w:hAnsi="Arial" w:cs="Arial"/>
+        </w:rPr>
+        <w:t xml:space="preserve"> je još uvijek izbacivao p-</w:t>
+      </w:r>
+      <w:proofErr w:type="spellStart"/>
+      <w:r>
+        <w:rPr>
+          <w:rFonts w:ascii="Arial" w:hAnsi="Arial" w:cs="Arial"/>
+        </w:rPr>
+        <w:t>value</w:t>
+      </w:r>
+      <w:proofErr w:type="spellEnd"/>
+      <w:r>
+        <w:rPr>
+          <w:rFonts w:ascii="Arial" w:hAnsi="Arial" w:cs="Arial"/>
+        </w:rPr>
+        <w:t xml:space="preserve"> jednak nula.</w:t>
       </w:r>
     </w:p>
     <w:p>
@@ -158,7 +208,7 @@
     </w:p>
     <w:p>
       <w:pPr>
-        <w:pStyle w:val="Odlomakpopisa"/>
+        <w:pStyle w:val="ListParagraph"/>
         <w:numPr>
           <w:ilvl w:val="0"/>
           <w:numId w:val="1"/>
@@ -177,12 +227,40 @@
         <w:rPr>
           <w:rFonts w:ascii="Arial" w:hAnsi="Arial" w:cs="Arial"/>
         </w:rPr>
-        <w:t xml:space="preserve"> (gamma - gamma)</w:t>
-      </w:r>
-    </w:p>
-    <w:p>
-      <w:pPr>
-        <w:pStyle w:val="Odlomakpopisa"/>
+        <w:t xml:space="preserve"> (</w:t>
+      </w:r>
+      <w:proofErr w:type="spellStart"/>
+      <w:r>
+        <w:rPr>
+          <w:rFonts w:ascii="Arial" w:hAnsi="Arial" w:cs="Arial"/>
+        </w:rPr>
+        <w:t>gamma</w:t>
+      </w:r>
+      <w:proofErr w:type="spellEnd"/>
+      <w:r>
+        <w:rPr>
+          <w:rFonts w:ascii="Arial" w:hAnsi="Arial" w:cs="Arial"/>
+        </w:rPr>
+        <w:t xml:space="preserve"> - </w:t>
+      </w:r>
+      <w:proofErr w:type="spellStart"/>
+      <w:r>
+        <w:rPr>
+          <w:rFonts w:ascii="Arial" w:hAnsi="Arial" w:cs="Arial"/>
+        </w:rPr>
+        <w:t>gamma</w:t>
+      </w:r>
+      <w:proofErr w:type="spellEnd"/>
+      <w:r>
+        <w:rPr>
+          <w:rFonts w:ascii="Arial" w:hAnsi="Arial" w:cs="Arial"/>
+        </w:rPr>
+        <w:t>)</w:t>
+      </w:r>
+    </w:p>
+    <w:p>
+      <w:pPr>
+        <w:pStyle w:val="ListParagraph"/>
         <w:numPr>
           <w:ilvl w:val="1"/>
           <w:numId w:val="1"/>
@@ -191,11 +269,19 @@
           <w:rFonts w:ascii="Arial" w:hAnsi="Arial" w:cs="Arial"/>
         </w:rPr>
       </w:pPr>
-      <w:r>
-        <w:rPr>
-          <w:rFonts w:ascii="Arial" w:hAnsi="Arial" w:cs="Arial"/>
-        </w:rPr>
-        <w:t>Alpha: 0.71</w:t>
+      <w:proofErr w:type="spellStart"/>
+      <w:r>
+        <w:rPr>
+          <w:rFonts w:ascii="Arial" w:hAnsi="Arial" w:cs="Arial"/>
+        </w:rPr>
+        <w:t>Alpha</w:t>
+      </w:r>
+      <w:proofErr w:type="spellEnd"/>
+      <w:r>
+        <w:rPr>
+          <w:rFonts w:ascii="Arial" w:hAnsi="Arial" w:cs="Arial"/>
+        </w:rPr>
+        <w:t>: 0.71</w:t>
       </w:r>
       <w:r>
         <w:rPr>
@@ -207,7 +293,7 @@
     </w:p>
     <w:p>
       <w:pPr>
-        <w:pStyle w:val="Odlomakpopisa"/>
+        <w:pStyle w:val="ListParagraph"/>
         <w:numPr>
           <w:ilvl w:val="1"/>
           <w:numId w:val="1"/>
@@ -216,11 +302,19 @@
           <w:rFonts w:ascii="Arial" w:hAnsi="Arial" w:cs="Arial"/>
         </w:rPr>
       </w:pPr>
-      <w:r>
-        <w:rPr>
-          <w:rFonts w:ascii="Arial" w:hAnsi="Arial" w:cs="Arial"/>
-        </w:rPr>
-        <w:t>Loc: 92</w:t>
+      <w:proofErr w:type="spellStart"/>
+      <w:r>
+        <w:rPr>
+          <w:rFonts w:ascii="Arial" w:hAnsi="Arial" w:cs="Arial"/>
+        </w:rPr>
+        <w:t>Loc</w:t>
+      </w:r>
+      <w:proofErr w:type="spellEnd"/>
+      <w:r>
+        <w:rPr>
+          <w:rFonts w:ascii="Arial" w:hAnsi="Arial" w:cs="Arial"/>
+        </w:rPr>
+        <w:t>: 92</w:t>
       </w:r>
       <w:r>
         <w:rPr>
@@ -232,7 +326,7 @@
     </w:p>
     <w:p>
       <w:pPr>
-        <w:pStyle w:val="Odlomakpopisa"/>
+        <w:pStyle w:val="ListParagraph"/>
         <w:numPr>
           <w:ilvl w:val="1"/>
           <w:numId w:val="1"/>
@@ -303,7 +397,7 @@
     </w:p>
     <w:p>
       <w:pPr>
-        <w:pStyle w:val="Opisslike"/>
+        <w:pStyle w:val="Caption"/>
         <w:ind w:left="2160" w:firstLine="720"/>
         <w:rPr>
           <w:rFonts w:ascii="Arial" w:hAnsi="Arial" w:cs="Arial"/>
@@ -409,7 +503,7 @@
     </w:p>
     <w:p>
       <w:pPr>
-        <w:pStyle w:val="Odlomakpopisa"/>
+        <w:pStyle w:val="ListParagraph"/>
         <w:numPr>
           <w:ilvl w:val="0"/>
           <w:numId w:val="1"/>
@@ -422,18 +516,46 @@
         <w:rPr>
           <w:rFonts w:ascii="Arial" w:hAnsi="Arial" w:cs="Arial"/>
         </w:rPr>
-        <w:t>Parametri najbolje distribucije za međudolazna vremena</w:t>
-      </w:r>
-      <w:r>
-        <w:rPr>
-          <w:rFonts w:ascii="Arial" w:hAnsi="Arial" w:cs="Arial"/>
-        </w:rPr>
-        <w:t xml:space="preserve"> (dweibull - normalna)</w:t>
-      </w:r>
-    </w:p>
-    <w:p>
-      <w:pPr>
-        <w:pStyle w:val="Odlomakpopisa"/>
+        <w:t xml:space="preserve">Parametri najbolje distribucije za </w:t>
+      </w:r>
+      <w:proofErr w:type="spellStart"/>
+      <w:r>
+        <w:rPr>
+          <w:rFonts w:ascii="Arial" w:hAnsi="Arial" w:cs="Arial"/>
+        </w:rPr>
+        <w:t>međudolazna</w:t>
+      </w:r>
+      <w:proofErr w:type="spellEnd"/>
+      <w:r>
+        <w:rPr>
+          <w:rFonts w:ascii="Arial" w:hAnsi="Arial" w:cs="Arial"/>
+        </w:rPr>
+        <w:t xml:space="preserve"> vremena</w:t>
+      </w:r>
+      <w:r>
+        <w:rPr>
+          <w:rFonts w:ascii="Arial" w:hAnsi="Arial" w:cs="Arial"/>
+        </w:rPr>
+        <w:t xml:space="preserve"> (</w:t>
+      </w:r>
+      <w:proofErr w:type="spellStart"/>
+      <w:r>
+        <w:rPr>
+          <w:rFonts w:ascii="Arial" w:hAnsi="Arial" w:cs="Arial"/>
+        </w:rPr>
+        <w:t>dweibull</w:t>
+      </w:r>
+      <w:proofErr w:type="spellEnd"/>
+      <w:r>
+        <w:rPr>
+          <w:rFonts w:ascii="Arial" w:hAnsi="Arial" w:cs="Arial"/>
+        </w:rPr>
+        <w:t xml:space="preserve"> - normalna)</w:t>
+      </w:r>
+    </w:p>
+    <w:p>
+      <w:pPr>
+        <w:pStyle w:val="ListParagraph"/>
         <w:numPr>
           <w:ilvl w:val="1"/>
           <w:numId w:val="1"/>
@@ -442,16 +564,24 @@
           <w:rFonts w:ascii="Arial" w:hAnsi="Arial" w:cs="Arial"/>
         </w:rPr>
       </w:pPr>
-      <w:r>
-        <w:rPr>
-          <w:rFonts w:ascii="Arial" w:hAnsi="Arial" w:cs="Arial"/>
-        </w:rPr>
-        <w:t>Alpha: 0.69</w:t>
-      </w:r>
-    </w:p>
-    <w:p>
-      <w:pPr>
-        <w:pStyle w:val="Odlomakpopisa"/>
+      <w:proofErr w:type="spellStart"/>
+      <w:r>
+        <w:rPr>
+          <w:rFonts w:ascii="Arial" w:hAnsi="Arial" w:cs="Arial"/>
+        </w:rPr>
+        <w:t>Alpha</w:t>
+      </w:r>
+      <w:proofErr w:type="spellEnd"/>
+      <w:r>
+        <w:rPr>
+          <w:rFonts w:ascii="Arial" w:hAnsi="Arial" w:cs="Arial"/>
+        </w:rPr>
+        <w:t>: 0.69</w:t>
+      </w:r>
+    </w:p>
+    <w:p>
+      <w:pPr>
+        <w:pStyle w:val="ListParagraph"/>
         <w:numPr>
           <w:ilvl w:val="1"/>
           <w:numId w:val="1"/>
@@ -460,11 +590,19 @@
           <w:rFonts w:ascii="Arial" w:hAnsi="Arial" w:cs="Arial"/>
         </w:rPr>
       </w:pPr>
-      <w:r>
-        <w:rPr>
-          <w:rFonts w:ascii="Arial" w:hAnsi="Arial" w:cs="Arial"/>
-        </w:rPr>
-        <w:t>Loc: 0.03</w:t>
+      <w:proofErr w:type="spellStart"/>
+      <w:r>
+        <w:rPr>
+          <w:rFonts w:ascii="Arial" w:hAnsi="Arial" w:cs="Arial"/>
+        </w:rPr>
+        <w:t>Loc</w:t>
+      </w:r>
+      <w:proofErr w:type="spellEnd"/>
+      <w:r>
+        <w:rPr>
+          <w:rFonts w:ascii="Arial" w:hAnsi="Arial" w:cs="Arial"/>
+        </w:rPr>
+        <w:t>: 0.03</w:t>
       </w:r>
       <w:r>
         <w:rPr>
@@ -476,7 +614,7 @@
     </w:p>
     <w:p>
       <w:pPr>
-        <w:pStyle w:val="Odlomakpopisa"/>
+        <w:pStyle w:val="ListParagraph"/>
         <w:numPr>
           <w:ilvl w:val="1"/>
           <w:numId w:val="1"/>
@@ -557,7 +695,7 @@
     </w:p>
     <w:p>
       <w:pPr>
-        <w:pStyle w:val="Opisslike"/>
+        <w:pStyle w:val="Caption"/>
         <w:ind w:left="2160" w:firstLine="720"/>
         <w:rPr>
           <w:rFonts w:ascii="Arial" w:hAnsi="Arial" w:cs="Arial"/>
@@ -584,6 +722,7 @@
         </w:rPr>
         <w:t xml:space="preserve">2. Agar.io distribucija za </w:t>
       </w:r>
+      <w:proofErr w:type="spellStart"/>
       <w:r>
         <w:rPr>
           <w:rFonts w:ascii="Arial" w:hAnsi="Arial" w:cs="Arial"/>
@@ -591,7 +730,17 @@
           <w:iCs w:val="0"/>
           <w:color w:val="auto"/>
         </w:rPr>
-        <w:t>međudolazna vremena</w:t>
+        <w:t>međudolazna</w:t>
+      </w:r>
+      <w:proofErr w:type="spellEnd"/>
+      <w:r>
+        <w:rPr>
+          <w:rFonts w:ascii="Arial" w:hAnsi="Arial" w:cs="Arial"/>
+          <w:i w:val="0"/>
+          <w:iCs w:val="0"/>
+          <w:color w:val="auto"/>
+        </w:rPr>
+        <w:t xml:space="preserve"> vremena</w:t>
       </w:r>
     </w:p>
     <w:p>
@@ -639,7 +788,7 @@
     </w:p>
     <w:p>
       <w:pPr>
-        <w:pStyle w:val="Odlomakpopisa"/>
+        <w:pStyle w:val="ListParagraph"/>
         <w:numPr>
           <w:ilvl w:val="0"/>
           <w:numId w:val="1"/>
@@ -658,12 +807,40 @@
         <w:rPr>
           <w:rFonts w:ascii="Arial" w:hAnsi="Arial" w:cs="Arial"/>
         </w:rPr>
-        <w:t xml:space="preserve"> (gamma - dweibull)</w:t>
-      </w:r>
-    </w:p>
-    <w:p>
-      <w:pPr>
-        <w:pStyle w:val="Odlomakpopisa"/>
+        <w:t xml:space="preserve"> (</w:t>
+      </w:r>
+      <w:proofErr w:type="spellStart"/>
+      <w:r>
+        <w:rPr>
+          <w:rFonts w:ascii="Arial" w:hAnsi="Arial" w:cs="Arial"/>
+        </w:rPr>
+        <w:t>gamma</w:t>
+      </w:r>
+      <w:proofErr w:type="spellEnd"/>
+      <w:r>
+        <w:rPr>
+          <w:rFonts w:ascii="Arial" w:hAnsi="Arial" w:cs="Arial"/>
+        </w:rPr>
+        <w:t xml:space="preserve"> - </w:t>
+      </w:r>
+      <w:proofErr w:type="spellStart"/>
+      <w:r>
+        <w:rPr>
+          <w:rFonts w:ascii="Arial" w:hAnsi="Arial" w:cs="Arial"/>
+        </w:rPr>
+        <w:t>dweibull</w:t>
+      </w:r>
+      <w:proofErr w:type="spellEnd"/>
+      <w:r>
+        <w:rPr>
+          <w:rFonts w:ascii="Arial" w:hAnsi="Arial" w:cs="Arial"/>
+        </w:rPr>
+        <w:t>)</w:t>
+      </w:r>
+    </w:p>
+    <w:p>
+      <w:pPr>
+        <w:pStyle w:val="ListParagraph"/>
         <w:numPr>
           <w:ilvl w:val="1"/>
           <w:numId w:val="1"/>
@@ -672,11 +849,19 @@
           <w:rFonts w:ascii="Arial" w:hAnsi="Arial" w:cs="Arial"/>
         </w:rPr>
       </w:pPr>
-      <w:r>
-        <w:rPr>
-          <w:rFonts w:ascii="Arial" w:hAnsi="Arial" w:cs="Arial"/>
-        </w:rPr>
-        <w:t>Alpha: 0.71</w:t>
+      <w:proofErr w:type="spellStart"/>
+      <w:r>
+        <w:rPr>
+          <w:rFonts w:ascii="Arial" w:hAnsi="Arial" w:cs="Arial"/>
+        </w:rPr>
+        <w:t>Alpha</w:t>
+      </w:r>
+      <w:proofErr w:type="spellEnd"/>
+      <w:r>
+        <w:rPr>
+          <w:rFonts w:ascii="Arial" w:hAnsi="Arial" w:cs="Arial"/>
+        </w:rPr>
+        <w:t>: 0.71</w:t>
       </w:r>
       <w:r>
         <w:rPr>
@@ -688,7 +873,7 @@
     </w:p>
     <w:p>
       <w:pPr>
-        <w:pStyle w:val="Odlomakpopisa"/>
+        <w:pStyle w:val="ListParagraph"/>
         <w:numPr>
           <w:ilvl w:val="1"/>
           <w:numId w:val="1"/>
@@ -697,11 +882,19 @@
           <w:rFonts w:ascii="Arial" w:hAnsi="Arial" w:cs="Arial"/>
         </w:rPr>
       </w:pPr>
-      <w:r>
-        <w:rPr>
-          <w:rFonts w:ascii="Arial" w:hAnsi="Arial" w:cs="Arial"/>
-        </w:rPr>
-        <w:t>Loc: 92</w:t>
+      <w:proofErr w:type="spellStart"/>
+      <w:r>
+        <w:rPr>
+          <w:rFonts w:ascii="Arial" w:hAnsi="Arial" w:cs="Arial"/>
+        </w:rPr>
+        <w:t>Loc</w:t>
+      </w:r>
+      <w:proofErr w:type="spellEnd"/>
+      <w:r>
+        <w:rPr>
+          <w:rFonts w:ascii="Arial" w:hAnsi="Arial" w:cs="Arial"/>
+        </w:rPr>
+        <w:t>: 92</w:t>
       </w:r>
       <w:r>
         <w:rPr>
@@ -713,7 +906,7 @@
     </w:p>
     <w:p>
       <w:pPr>
-        <w:pStyle w:val="Odlomakpopisa"/>
+        <w:pStyle w:val="ListParagraph"/>
         <w:numPr>
           <w:ilvl w:val="1"/>
           <w:numId w:val="1"/>
@@ -786,7 +979,7 @@
     </w:p>
     <w:p>
       <w:pPr>
-        <w:pStyle w:val="Opisslike"/>
+        <w:pStyle w:val="Caption"/>
         <w:ind w:left="2160" w:firstLine="720"/>
         <w:rPr>
           <w:rFonts w:ascii="Arial" w:hAnsi="Arial" w:cs="Arial"/>
@@ -832,7 +1025,35 @@
           <w:rFonts w:ascii="Arial" w:hAnsi="Arial" w:cs="Arial"/>
         </w:rPr>
         <w:lastRenderedPageBreak/>
-        <w:t>Parametri dweibull distribucije u našem generatoru uzrokuju nastanak gamma distribucije</w:t>
+        <w:t xml:space="preserve">Parametri </w:t>
+      </w:r>
+      <w:proofErr w:type="spellStart"/>
+      <w:r>
+        <w:rPr>
+          <w:rFonts w:ascii="Arial" w:hAnsi="Arial" w:cs="Arial"/>
+        </w:rPr>
+        <w:t>dweibull</w:t>
+      </w:r>
+      <w:proofErr w:type="spellEnd"/>
+      <w:r>
+        <w:rPr>
+          <w:rFonts w:ascii="Arial" w:hAnsi="Arial" w:cs="Arial"/>
+        </w:rPr>
+        <w:t xml:space="preserve"> distribucije u našem generatoru uzrokuju nastanak </w:t>
+      </w:r>
+      <w:proofErr w:type="spellStart"/>
+      <w:r>
+        <w:rPr>
+          <w:rFonts w:ascii="Arial" w:hAnsi="Arial" w:cs="Arial"/>
+        </w:rPr>
+        <w:t>gamma</w:t>
+      </w:r>
+      <w:proofErr w:type="spellEnd"/>
+      <w:r>
+        <w:rPr>
+          <w:rFonts w:ascii="Arial" w:hAnsi="Arial" w:cs="Arial"/>
+        </w:rPr>
+        <w:t xml:space="preserve"> distribucije</w:t>
       </w:r>
       <w:r>
         <w:rPr>
@@ -844,7 +1065,21 @@
         <w:rPr>
           <w:rFonts w:ascii="Arial" w:hAnsi="Arial" w:cs="Arial"/>
         </w:rPr>
-        <w:t xml:space="preserve">. Dweibull distribucija za </w:t>
+        <w:t xml:space="preserve">. </w:t>
+      </w:r>
+      <w:proofErr w:type="spellStart"/>
+      <w:r>
+        <w:rPr>
+          <w:rFonts w:ascii="Arial" w:hAnsi="Arial" w:cs="Arial"/>
+        </w:rPr>
+        <w:t>Dweibull</w:t>
+      </w:r>
+      <w:proofErr w:type="spellEnd"/>
+      <w:r>
+        <w:rPr>
+          <w:rFonts w:ascii="Arial" w:hAnsi="Arial" w:cs="Arial"/>
+        </w:rPr>
+        <w:t xml:space="preserve"> distribucija za </w:t>
       </w:r>
       <w:r>
         <w:rPr>
@@ -855,7 +1090,7 @@
     </w:p>
     <w:p>
       <w:pPr>
-        <w:pStyle w:val="Odlomakpopisa"/>
+        <w:pStyle w:val="ListParagraph"/>
         <w:numPr>
           <w:ilvl w:val="0"/>
           <w:numId w:val="1"/>
@@ -868,18 +1103,60 @@
         <w:rPr>
           <w:rFonts w:ascii="Arial" w:hAnsi="Arial" w:cs="Arial"/>
         </w:rPr>
-        <w:t>Parametri najbolje distribucije za međudolazna vremena</w:t>
-      </w:r>
-      <w:r>
-        <w:rPr>
-          <w:rFonts w:ascii="Arial" w:hAnsi="Arial" w:cs="Arial"/>
-        </w:rPr>
-        <w:t xml:space="preserve"> (dweibull – expon)</w:t>
-      </w:r>
-    </w:p>
-    <w:p>
-      <w:pPr>
-        <w:pStyle w:val="Odlomakpopisa"/>
+        <w:t xml:space="preserve">Parametri najbolje distribucije za </w:t>
+      </w:r>
+      <w:proofErr w:type="spellStart"/>
+      <w:r>
+        <w:rPr>
+          <w:rFonts w:ascii="Arial" w:hAnsi="Arial" w:cs="Arial"/>
+        </w:rPr>
+        <w:t>međudolazna</w:t>
+      </w:r>
+      <w:proofErr w:type="spellEnd"/>
+      <w:r>
+        <w:rPr>
+          <w:rFonts w:ascii="Arial" w:hAnsi="Arial" w:cs="Arial"/>
+        </w:rPr>
+        <w:t xml:space="preserve"> vremena</w:t>
+      </w:r>
+      <w:r>
+        <w:rPr>
+          <w:rFonts w:ascii="Arial" w:hAnsi="Arial" w:cs="Arial"/>
+        </w:rPr>
+        <w:t xml:space="preserve"> (</w:t>
+      </w:r>
+      <w:proofErr w:type="spellStart"/>
+      <w:r>
+        <w:rPr>
+          <w:rFonts w:ascii="Arial" w:hAnsi="Arial" w:cs="Arial"/>
+        </w:rPr>
+        <w:t>dweibull</w:t>
+      </w:r>
+      <w:proofErr w:type="spellEnd"/>
+      <w:r>
+        <w:rPr>
+          <w:rFonts w:ascii="Arial" w:hAnsi="Arial" w:cs="Arial"/>
+        </w:rPr>
+        <w:t xml:space="preserve"> – </w:t>
+      </w:r>
+      <w:proofErr w:type="spellStart"/>
+      <w:r>
+        <w:rPr>
+          <w:rFonts w:ascii="Arial" w:hAnsi="Arial" w:cs="Arial"/>
+        </w:rPr>
+        <w:t>expon</w:t>
+      </w:r>
+      <w:proofErr w:type="spellEnd"/>
+      <w:r>
+        <w:rPr>
+          <w:rFonts w:ascii="Arial" w:hAnsi="Arial" w:cs="Arial"/>
+        </w:rPr>
+        <w:t>)</w:t>
+      </w:r>
+    </w:p>
+    <w:p>
+      <w:pPr>
+        <w:pStyle w:val="ListParagraph"/>
         <w:numPr>
           <w:ilvl w:val="1"/>
           <w:numId w:val="1"/>
@@ -888,16 +1165,24 @@
           <w:rFonts w:ascii="Arial" w:hAnsi="Arial" w:cs="Arial"/>
         </w:rPr>
       </w:pPr>
-      <w:r>
-        <w:rPr>
-          <w:rFonts w:ascii="Arial" w:hAnsi="Arial" w:cs="Arial"/>
-        </w:rPr>
-        <w:t>Alpha: 0.69</w:t>
-      </w:r>
-    </w:p>
-    <w:p>
-      <w:pPr>
-        <w:pStyle w:val="Odlomakpopisa"/>
+      <w:proofErr w:type="spellStart"/>
+      <w:r>
+        <w:rPr>
+          <w:rFonts w:ascii="Arial" w:hAnsi="Arial" w:cs="Arial"/>
+        </w:rPr>
+        <w:t>Alpha</w:t>
+      </w:r>
+      <w:proofErr w:type="spellEnd"/>
+      <w:r>
+        <w:rPr>
+          <w:rFonts w:ascii="Arial" w:hAnsi="Arial" w:cs="Arial"/>
+        </w:rPr>
+        <w:t>: 0.69</w:t>
+      </w:r>
+    </w:p>
+    <w:p>
+      <w:pPr>
+        <w:pStyle w:val="ListParagraph"/>
         <w:numPr>
           <w:ilvl w:val="1"/>
           <w:numId w:val="1"/>
@@ -906,11 +1191,19 @@
           <w:rFonts w:ascii="Arial" w:hAnsi="Arial" w:cs="Arial"/>
         </w:rPr>
       </w:pPr>
-      <w:r>
-        <w:rPr>
-          <w:rFonts w:ascii="Arial" w:hAnsi="Arial" w:cs="Arial"/>
-        </w:rPr>
-        <w:t>Loc: 0.03</w:t>
+      <w:proofErr w:type="spellStart"/>
+      <w:r>
+        <w:rPr>
+          <w:rFonts w:ascii="Arial" w:hAnsi="Arial" w:cs="Arial"/>
+        </w:rPr>
+        <w:t>Loc</w:t>
+      </w:r>
+      <w:proofErr w:type="spellEnd"/>
+      <w:r>
+        <w:rPr>
+          <w:rFonts w:ascii="Arial" w:hAnsi="Arial" w:cs="Arial"/>
+        </w:rPr>
+        <w:t>: 0.03</w:t>
       </w:r>
       <w:r>
         <w:rPr>
@@ -928,7 +1221,7 @@
     </w:p>
     <w:p>
       <w:pPr>
-        <w:pStyle w:val="Odlomakpopisa"/>
+        <w:pStyle w:val="ListParagraph"/>
         <w:numPr>
           <w:ilvl w:val="1"/>
           <w:numId w:val="1"/>
@@ -1008,7 +1301,7 @@
     </w:p>
     <w:p>
       <w:pPr>
-        <w:pStyle w:val="Opisslike"/>
+        <w:pStyle w:val="Caption"/>
         <w:ind w:left="2160" w:firstLine="720"/>
         <w:rPr>
           <w:rFonts w:ascii="Arial" w:hAnsi="Arial" w:cs="Arial"/>
@@ -1033,27 +1326,61 @@
           <w:iCs w:val="0"/>
           <w:color w:val="auto"/>
         </w:rPr>
-        <w:t>4. Video distribucija za međudolazna vremena</w:t>
-      </w:r>
-    </w:p>
-    <w:p>
-      <w:pPr>
-        <w:rPr>
-          <w:rFonts w:ascii="Arial" w:hAnsi="Arial" w:cs="Arial"/>
-        </w:rPr>
-      </w:pPr>
-    </w:p>
-    <w:p>
-      <w:pPr>
-        <w:rPr>
-          <w:rFonts w:ascii="Arial" w:hAnsi="Arial" w:cs="Arial"/>
-        </w:rPr>
-      </w:pPr>
-      <w:r>
-        <w:rPr>
-          <w:rFonts w:ascii="Arial" w:hAnsi="Arial" w:cs="Arial"/>
-        </w:rPr>
-        <w:t>Isto tako vrijedi i za međudolazna vremena kod videa.</w:t>
+        <w:t xml:space="preserve">4. Video distribucija za </w:t>
+      </w:r>
+      <w:proofErr w:type="spellStart"/>
+      <w:r>
+        <w:rPr>
+          <w:rFonts w:ascii="Arial" w:hAnsi="Arial" w:cs="Arial"/>
+          <w:i w:val="0"/>
+          <w:iCs w:val="0"/>
+          <w:color w:val="auto"/>
+        </w:rPr>
+        <w:t>međudolazna</w:t>
+      </w:r>
+      <w:proofErr w:type="spellEnd"/>
+      <w:r>
+        <w:rPr>
+          <w:rFonts w:ascii="Arial" w:hAnsi="Arial" w:cs="Arial"/>
+          <w:i w:val="0"/>
+          <w:iCs w:val="0"/>
+          <w:color w:val="auto"/>
+        </w:rPr>
+        <w:t xml:space="preserve"> vremena</w:t>
+      </w:r>
+    </w:p>
+    <w:p>
+      <w:pPr>
+        <w:rPr>
+          <w:rFonts w:ascii="Arial" w:hAnsi="Arial" w:cs="Arial"/>
+        </w:rPr>
+      </w:pPr>
+    </w:p>
+    <w:p>
+      <w:pPr>
+        <w:rPr>
+          <w:rFonts w:ascii="Arial" w:hAnsi="Arial" w:cs="Arial"/>
+        </w:rPr>
+      </w:pPr>
+      <w:r>
+        <w:rPr>
+          <w:rFonts w:ascii="Arial" w:hAnsi="Arial" w:cs="Arial"/>
+        </w:rPr>
+        <w:t xml:space="preserve">Isto tako vrijedi i za </w:t>
+      </w:r>
+      <w:proofErr w:type="spellStart"/>
+      <w:r>
+        <w:rPr>
+          <w:rFonts w:ascii="Arial" w:hAnsi="Arial" w:cs="Arial"/>
+        </w:rPr>
+        <w:t>međudolazna</w:t>
+      </w:r>
+      <w:proofErr w:type="spellEnd"/>
+      <w:r>
+        <w:rPr>
+          <w:rFonts w:ascii="Arial" w:hAnsi="Arial" w:cs="Arial"/>
+        </w:rPr>
+        <w:t xml:space="preserve"> vremena kod videa.</w:t>
       </w:r>
     </w:p>
     <w:p>
@@ -1079,7 +1406,7 @@
     </w:p>
     <w:p>
       <w:pPr>
-        <w:pStyle w:val="Odlomakpopisa"/>
+        <w:pStyle w:val="ListParagraph"/>
         <w:numPr>
           <w:ilvl w:val="0"/>
           <w:numId w:val="1"/>
@@ -1098,12 +1425,40 @@
         <w:rPr>
           <w:rFonts w:ascii="Arial" w:hAnsi="Arial" w:cs="Arial"/>
         </w:rPr>
-        <w:t xml:space="preserve"> (dweibull - dweibull)</w:t>
-      </w:r>
-    </w:p>
-    <w:p>
-      <w:pPr>
-        <w:pStyle w:val="Odlomakpopisa"/>
+        <w:t xml:space="preserve"> (</w:t>
+      </w:r>
+      <w:proofErr w:type="spellStart"/>
+      <w:r>
+        <w:rPr>
+          <w:rFonts w:ascii="Arial" w:hAnsi="Arial" w:cs="Arial"/>
+        </w:rPr>
+        <w:t>dweibull</w:t>
+      </w:r>
+      <w:proofErr w:type="spellEnd"/>
+      <w:r>
+        <w:rPr>
+          <w:rFonts w:ascii="Arial" w:hAnsi="Arial" w:cs="Arial"/>
+        </w:rPr>
+        <w:t xml:space="preserve"> - </w:t>
+      </w:r>
+      <w:proofErr w:type="spellStart"/>
+      <w:r>
+        <w:rPr>
+          <w:rFonts w:ascii="Arial" w:hAnsi="Arial" w:cs="Arial"/>
+        </w:rPr>
+        <w:t>dweibull</w:t>
+      </w:r>
+      <w:proofErr w:type="spellEnd"/>
+      <w:r>
+        <w:rPr>
+          <w:rFonts w:ascii="Arial" w:hAnsi="Arial" w:cs="Arial"/>
+        </w:rPr>
+        <w:t>)</w:t>
+      </w:r>
+    </w:p>
+    <w:p>
+      <w:pPr>
+        <w:pStyle w:val="ListParagraph"/>
         <w:numPr>
           <w:ilvl w:val="1"/>
           <w:numId w:val="1"/>
@@ -1112,11 +1467,19 @@
           <w:rFonts w:ascii="Arial" w:hAnsi="Arial" w:cs="Arial"/>
         </w:rPr>
       </w:pPr>
-      <w:r>
-        <w:rPr>
-          <w:rFonts w:ascii="Arial" w:hAnsi="Arial" w:cs="Arial"/>
-        </w:rPr>
-        <w:t>Alpha: 0.59</w:t>
+      <w:proofErr w:type="spellStart"/>
+      <w:r>
+        <w:rPr>
+          <w:rFonts w:ascii="Arial" w:hAnsi="Arial" w:cs="Arial"/>
+        </w:rPr>
+        <w:t>Alpha</w:t>
+      </w:r>
+      <w:proofErr w:type="spellEnd"/>
+      <w:r>
+        <w:rPr>
+          <w:rFonts w:ascii="Arial" w:hAnsi="Arial" w:cs="Arial"/>
+        </w:rPr>
+        <w:t>: 0.59</w:t>
       </w:r>
       <w:r>
         <w:rPr>
@@ -1128,7 +1491,7 @@
     </w:p>
     <w:p>
       <w:pPr>
-        <w:pStyle w:val="Odlomakpopisa"/>
+        <w:pStyle w:val="ListParagraph"/>
         <w:numPr>
           <w:ilvl w:val="1"/>
           <w:numId w:val="1"/>
@@ -1137,11 +1500,19 @@
           <w:rFonts w:ascii="Arial" w:hAnsi="Arial" w:cs="Arial"/>
         </w:rPr>
       </w:pPr>
-      <w:r>
-        <w:rPr>
-          <w:rFonts w:ascii="Arial" w:hAnsi="Arial" w:cs="Arial"/>
-        </w:rPr>
-        <w:t>Loc: 1519</w:t>
+      <w:proofErr w:type="spellStart"/>
+      <w:r>
+        <w:rPr>
+          <w:rFonts w:ascii="Arial" w:hAnsi="Arial" w:cs="Arial"/>
+        </w:rPr>
+        <w:t>Loc</w:t>
+      </w:r>
+      <w:proofErr w:type="spellEnd"/>
+      <w:r>
+        <w:rPr>
+          <w:rFonts w:ascii="Arial" w:hAnsi="Arial" w:cs="Arial"/>
+        </w:rPr>
+        <w:t>: 1519</w:t>
       </w:r>
       <w:r>
         <w:rPr>
@@ -1153,7 +1524,7 @@
     </w:p>
     <w:p>
       <w:pPr>
-        <w:pStyle w:val="Odlomakpopisa"/>
+        <w:pStyle w:val="ListParagraph"/>
         <w:numPr>
           <w:ilvl w:val="1"/>
           <w:numId w:val="1"/>
@@ -1227,7 +1598,7 @@
     </w:p>
     <w:p>
       <w:pPr>
-        <w:pStyle w:val="Opisslike"/>
+        <w:pStyle w:val="Caption"/>
         <w:ind w:left="2160" w:firstLine="720"/>
         <w:rPr>
           <w:rFonts w:ascii="Arial" w:hAnsi="Arial" w:cs="Arial"/>
@@ -1264,7 +1635,7 @@
     </w:p>
     <w:p>
       <w:pPr>
-        <w:pStyle w:val="Odlomakpopisa"/>
+        <w:pStyle w:val="ListParagraph"/>
         <w:numPr>
           <w:ilvl w:val="0"/>
           <w:numId w:val="1"/>
@@ -1277,18 +1648,60 @@
         <w:rPr>
           <w:rFonts w:ascii="Arial" w:hAnsi="Arial" w:cs="Arial"/>
         </w:rPr>
-        <w:t>Parametri najbolje distribucije za međudolazna vremena</w:t>
-      </w:r>
-      <w:r>
-        <w:rPr>
-          <w:rFonts w:ascii="Arial" w:hAnsi="Arial" w:cs="Arial"/>
-        </w:rPr>
-        <w:t xml:space="preserve"> (dweibull -dweibull)</w:t>
-      </w:r>
-    </w:p>
-    <w:p>
-      <w:pPr>
-        <w:pStyle w:val="Odlomakpopisa"/>
+        <w:t xml:space="preserve">Parametri najbolje distribucije za </w:t>
+      </w:r>
+      <w:proofErr w:type="spellStart"/>
+      <w:r>
+        <w:rPr>
+          <w:rFonts w:ascii="Arial" w:hAnsi="Arial" w:cs="Arial"/>
+        </w:rPr>
+        <w:t>međudolazna</w:t>
+      </w:r>
+      <w:proofErr w:type="spellEnd"/>
+      <w:r>
+        <w:rPr>
+          <w:rFonts w:ascii="Arial" w:hAnsi="Arial" w:cs="Arial"/>
+        </w:rPr>
+        <w:t xml:space="preserve"> vremena</w:t>
+      </w:r>
+      <w:r>
+        <w:rPr>
+          <w:rFonts w:ascii="Arial" w:hAnsi="Arial" w:cs="Arial"/>
+        </w:rPr>
+        <w:t xml:space="preserve"> (</w:t>
+      </w:r>
+      <w:proofErr w:type="spellStart"/>
+      <w:r>
+        <w:rPr>
+          <w:rFonts w:ascii="Arial" w:hAnsi="Arial" w:cs="Arial"/>
+        </w:rPr>
+        <w:t>dweibull</w:t>
+      </w:r>
+      <w:proofErr w:type="spellEnd"/>
+      <w:r>
+        <w:rPr>
+          <w:rFonts w:ascii="Arial" w:hAnsi="Arial" w:cs="Arial"/>
+        </w:rPr>
+        <w:t xml:space="preserve"> -</w:t>
+      </w:r>
+      <w:proofErr w:type="spellStart"/>
+      <w:r>
+        <w:rPr>
+          <w:rFonts w:ascii="Arial" w:hAnsi="Arial" w:cs="Arial"/>
+        </w:rPr>
+        <w:t>dweibull</w:t>
+      </w:r>
+      <w:proofErr w:type="spellEnd"/>
+      <w:r>
+        <w:rPr>
+          <w:rFonts w:ascii="Arial" w:hAnsi="Arial" w:cs="Arial"/>
+        </w:rPr>
+        <w:t>)</w:t>
+      </w:r>
+    </w:p>
+    <w:p>
+      <w:pPr>
+        <w:pStyle w:val="ListParagraph"/>
         <w:numPr>
           <w:ilvl w:val="1"/>
           <w:numId w:val="1"/>
@@ -1297,11 +1710,19 @@
           <w:rFonts w:ascii="Arial" w:hAnsi="Arial" w:cs="Arial"/>
         </w:rPr>
       </w:pPr>
-      <w:r>
-        <w:rPr>
-          <w:rFonts w:ascii="Arial" w:hAnsi="Arial" w:cs="Arial"/>
-        </w:rPr>
-        <w:t>Alpha: 0.54</w:t>
+      <w:proofErr w:type="spellStart"/>
+      <w:r>
+        <w:rPr>
+          <w:rFonts w:ascii="Arial" w:hAnsi="Arial" w:cs="Arial"/>
+        </w:rPr>
+        <w:t>Alpha</w:t>
+      </w:r>
+      <w:proofErr w:type="spellEnd"/>
+      <w:r>
+        <w:rPr>
+          <w:rFonts w:ascii="Arial" w:hAnsi="Arial" w:cs="Arial"/>
+        </w:rPr>
+        <w:t>: 0.54</w:t>
       </w:r>
       <w:r>
         <w:rPr>
@@ -1313,7 +1734,7 @@
     </w:p>
     <w:p>
       <w:pPr>
-        <w:pStyle w:val="Odlomakpopisa"/>
+        <w:pStyle w:val="ListParagraph"/>
         <w:numPr>
           <w:ilvl w:val="1"/>
           <w:numId w:val="1"/>
@@ -1322,11 +1743,19 @@
           <w:rFonts w:ascii="Arial" w:hAnsi="Arial" w:cs="Arial"/>
         </w:rPr>
       </w:pPr>
-      <w:r>
-        <w:rPr>
-          <w:rFonts w:ascii="Arial" w:hAnsi="Arial" w:cs="Arial"/>
-        </w:rPr>
-        <w:t>Loc: 0.22</w:t>
+      <w:proofErr w:type="spellStart"/>
+      <w:r>
+        <w:rPr>
+          <w:rFonts w:ascii="Arial" w:hAnsi="Arial" w:cs="Arial"/>
+        </w:rPr>
+        <w:t>Loc</w:t>
+      </w:r>
+      <w:proofErr w:type="spellEnd"/>
+      <w:r>
+        <w:rPr>
+          <w:rFonts w:ascii="Arial" w:hAnsi="Arial" w:cs="Arial"/>
+        </w:rPr>
+        <w:t>: 0.22</w:t>
       </w:r>
       <w:r>
         <w:rPr>
@@ -1338,7 +1767,7 @@
     </w:p>
     <w:p>
       <w:pPr>
-        <w:pStyle w:val="Odlomakpopisa"/>
+        <w:pStyle w:val="ListParagraph"/>
         <w:numPr>
           <w:ilvl w:val="1"/>
           <w:numId w:val="1"/>
@@ -1411,7 +1840,7 @@
     </w:p>
     <w:p>
       <w:pPr>
-        <w:pStyle w:val="Opisslike"/>
+        <w:pStyle w:val="Caption"/>
         <w:ind w:left="2160" w:firstLine="720"/>
         <w:rPr>
           <w:rFonts w:ascii="Arial" w:hAnsi="Arial" w:cs="Arial"/>
@@ -1436,7 +1865,27 @@
           <w:iCs w:val="0"/>
           <w:color w:val="auto"/>
         </w:rPr>
-        <w:t>6. Radio distribucija za međudolazna vremena</w:t>
+        <w:t xml:space="preserve">6. Radio distribucija za </w:t>
+      </w:r>
+      <w:proofErr w:type="spellStart"/>
+      <w:r>
+        <w:rPr>
+          <w:rFonts w:ascii="Arial" w:hAnsi="Arial" w:cs="Arial"/>
+          <w:i w:val="0"/>
+          <w:iCs w:val="0"/>
+          <w:color w:val="auto"/>
+        </w:rPr>
+        <w:t>međudolazna</w:t>
+      </w:r>
+      <w:proofErr w:type="spellEnd"/>
+      <w:r>
+        <w:rPr>
+          <w:rFonts w:ascii="Arial" w:hAnsi="Arial" w:cs="Arial"/>
+          <w:i w:val="0"/>
+          <w:iCs w:val="0"/>
+          <w:color w:val="auto"/>
+        </w:rPr>
+        <w:t xml:space="preserve"> vremena</w:t>
       </w:r>
     </w:p>
     <w:p>
@@ -1477,7 +1926,29 @@
           <w:sz w:val="24"/>
           <w:szCs w:val="24"/>
         </w:rPr>
-        <w:t>5.  Kolmogorov-Smirnov test</w:t>
+        <w:t xml:space="preserve">5.  </w:t>
+      </w:r>
+      <w:proofErr w:type="spellStart"/>
+      <w:r>
+        <w:rPr>
+          <w:rFonts w:ascii="Arial" w:hAnsi="Arial" w:cs="Arial"/>
+          <w:b/>
+          <w:bCs/>
+          <w:sz w:val="24"/>
+          <w:szCs w:val="24"/>
+        </w:rPr>
+        <w:t>Kolmogorov-Smirnov</w:t>
+      </w:r>
+      <w:proofErr w:type="spellEnd"/>
+      <w:r>
+        <w:rPr>
+          <w:rFonts w:ascii="Arial" w:hAnsi="Arial" w:cs="Arial"/>
+          <w:b/>
+          <w:bCs/>
+          <w:sz w:val="24"/>
+          <w:szCs w:val="24"/>
+        </w:rPr>
+        <w:t xml:space="preserve"> test</w:t>
       </w:r>
     </w:p>
     <w:p>
@@ -1496,7 +1967,25 @@
           <w:szCs w:val="24"/>
         </w:rPr>
         <w:lastRenderedPageBreak/>
-        <w:t>Pošto je izrađeno točno 5000 generiranih stanja, također se reducirao broj međudolaznih paketa i veličine paketa  nastalim direktnim snimanjem na oko 5000 tisuća podataka. Rezultati su prikazani na sljedećoj slici</w:t>
+        <w:t xml:space="preserve">Pošto je izrađeno točno 5000 generiranih stanja, također se reducirao broj </w:t>
+      </w:r>
+      <w:proofErr w:type="spellStart"/>
+      <w:r>
+        <w:rPr>
+          <w:rFonts w:ascii="Arial" w:hAnsi="Arial" w:cs="Arial"/>
+          <w:sz w:val="24"/>
+          <w:szCs w:val="24"/>
+        </w:rPr>
+        <w:t>međudolaznih</w:t>
+      </w:r>
+      <w:proofErr w:type="spellEnd"/>
+      <w:r>
+        <w:rPr>
+          <w:rFonts w:ascii="Arial" w:hAnsi="Arial" w:cs="Arial"/>
+          <w:sz w:val="24"/>
+          <w:szCs w:val="24"/>
+        </w:rPr>
+        <w:t xml:space="preserve"> paketa i veličine paketa  nastalim direktnim snimanjem na oko 5000 tisuća podataka. Rezultati su prikazani na sljedećoj slici</w:t>
       </w:r>
       <w:r>
         <w:rPr>
@@ -1577,13 +2066,23 @@
         </w:rPr>
         <w:t xml:space="preserve">Sl. 7. </w:t>
       </w:r>
+      <w:proofErr w:type="spellStart"/>
       <w:r>
         <w:rPr>
           <w:rFonts w:ascii="Arial" w:hAnsi="Arial" w:cs="Arial"/>
           <w:sz w:val="18"/>
           <w:szCs w:val="18"/>
         </w:rPr>
-        <w:t>Kolmogorov-Smirnov test</w:t>
+        <w:t>Kolmogorov-Smirnov</w:t>
+      </w:r>
+      <w:proofErr w:type="spellEnd"/>
+      <w:r>
+        <w:rPr>
+          <w:rFonts w:ascii="Arial" w:hAnsi="Arial" w:cs="Arial"/>
+          <w:sz w:val="18"/>
+          <w:szCs w:val="18"/>
+        </w:rPr>
+        <w:t xml:space="preserve"> test</w:t>
       </w:r>
     </w:p>
     <w:p>
@@ -1601,7 +2100,61 @@
           <w:sz w:val="24"/>
           <w:szCs w:val="24"/>
         </w:rPr>
-        <w:t>Razlike su puno veće tijekom u međudolaznim vremenima nego u veličini paketa.KS statistics vrijednost govori koja je razlika između distribucija te što je veća vrijednost (prema 1) to je veća razlika.</w:t>
+        <w:t xml:space="preserve">Razlike su puno veće tijekom u </w:t>
+      </w:r>
+      <w:proofErr w:type="spellStart"/>
+      <w:r>
+        <w:rPr>
+          <w:rFonts w:ascii="Arial" w:hAnsi="Arial" w:cs="Arial"/>
+          <w:sz w:val="24"/>
+          <w:szCs w:val="24"/>
+        </w:rPr>
+        <w:t>međudolaznim</w:t>
+      </w:r>
+      <w:proofErr w:type="spellEnd"/>
+      <w:r>
+        <w:rPr>
+          <w:rFonts w:ascii="Arial" w:hAnsi="Arial" w:cs="Arial"/>
+          <w:sz w:val="24"/>
+          <w:szCs w:val="24"/>
+        </w:rPr>
+        <w:t xml:space="preserve"> vremenima nego u veličini </w:t>
+      </w:r>
+      <w:proofErr w:type="spellStart"/>
+      <w:r>
+        <w:rPr>
+          <w:rFonts w:ascii="Arial" w:hAnsi="Arial" w:cs="Arial"/>
+          <w:sz w:val="24"/>
+          <w:szCs w:val="24"/>
+        </w:rPr>
+        <w:t>paketa.KS</w:t>
+      </w:r>
+      <w:proofErr w:type="spellEnd"/>
+      <w:r>
+        <w:rPr>
+          <w:rFonts w:ascii="Arial" w:hAnsi="Arial" w:cs="Arial"/>
+          <w:sz w:val="24"/>
+          <w:szCs w:val="24"/>
+        </w:rPr>
+        <w:t xml:space="preserve"> </w:t>
+      </w:r>
+      <w:proofErr w:type="spellStart"/>
+      <w:r>
+        <w:rPr>
+          <w:rFonts w:ascii="Arial" w:hAnsi="Arial" w:cs="Arial"/>
+          <w:sz w:val="24"/>
+          <w:szCs w:val="24"/>
+        </w:rPr>
+        <w:t>statistics</w:t>
+      </w:r>
+      <w:proofErr w:type="spellEnd"/>
+      <w:r>
+        <w:rPr>
+          <w:rFonts w:ascii="Arial" w:hAnsi="Arial" w:cs="Arial"/>
+          <w:sz w:val="24"/>
+          <w:szCs w:val="24"/>
+        </w:rPr>
+        <w:t xml:space="preserve"> vrijednost govori koja je razlika između distribucija te što je veća vrijednost (prema 1) to je veća razlika.</w:t>
       </w:r>
       <w:r>
         <w:rPr>
@@ -1663,7 +2216,61 @@
           <w:sz w:val="24"/>
           <w:szCs w:val="24"/>
         </w:rPr>
-        <w:t xml:space="preserve"> vrijednosti 0, to može označavati da je došlo do velike pogreške prilikom traženja najbolje distribucije koja opisuje podatke koji su nastale snimanjem s interneta i još kumulativno se dodaju pogreške nastale pri određivanju distribucija generatora. Postoje također odstupanja u varijablama loc, scale i alpha kod generiranih distribucija što može ukazati na potreban puno veći skup podataka. Najbližu distribuciju u našem primjeru imaju veličine paketa tijekom snimanja i generiranja igre Agar.io. </w:t>
+        <w:t xml:space="preserve"> vrijednosti 0, to može označavati da je došlo do velike pogreške prilikom traženja najbolje distribucije koja opisuje podatke koji su nastale snimanjem s interneta i još kumulativno se dodaju pogreške nastale pri određivanju distribucija generatora. Postoje također odstupanja u varijablama </w:t>
+      </w:r>
+      <w:proofErr w:type="spellStart"/>
+      <w:r>
+        <w:rPr>
+          <w:rFonts w:ascii="Arial" w:hAnsi="Arial" w:cs="Arial"/>
+          <w:sz w:val="24"/>
+          <w:szCs w:val="24"/>
+        </w:rPr>
+        <w:t>loc</w:t>
+      </w:r>
+      <w:proofErr w:type="spellEnd"/>
+      <w:r>
+        <w:rPr>
+          <w:rFonts w:ascii="Arial" w:hAnsi="Arial" w:cs="Arial"/>
+          <w:sz w:val="24"/>
+          <w:szCs w:val="24"/>
+        </w:rPr>
+        <w:t xml:space="preserve">, </w:t>
+      </w:r>
+      <w:proofErr w:type="spellStart"/>
+      <w:r>
+        <w:rPr>
+          <w:rFonts w:ascii="Arial" w:hAnsi="Arial" w:cs="Arial"/>
+          <w:sz w:val="24"/>
+          <w:szCs w:val="24"/>
+        </w:rPr>
+        <w:t>scale</w:t>
+      </w:r>
+      <w:proofErr w:type="spellEnd"/>
+      <w:r>
+        <w:rPr>
+          <w:rFonts w:ascii="Arial" w:hAnsi="Arial" w:cs="Arial"/>
+          <w:sz w:val="24"/>
+          <w:szCs w:val="24"/>
+        </w:rPr>
+        <w:t xml:space="preserve"> i </w:t>
+      </w:r>
+      <w:proofErr w:type="spellStart"/>
+      <w:r>
+        <w:rPr>
+          <w:rFonts w:ascii="Arial" w:hAnsi="Arial" w:cs="Arial"/>
+          <w:sz w:val="24"/>
+          <w:szCs w:val="24"/>
+        </w:rPr>
+        <w:t>alpha</w:t>
+      </w:r>
+      <w:proofErr w:type="spellEnd"/>
+      <w:r>
+        <w:rPr>
+          <w:rFonts w:ascii="Arial" w:hAnsi="Arial" w:cs="Arial"/>
+          <w:sz w:val="24"/>
+          <w:szCs w:val="24"/>
+        </w:rPr>
+        <w:t xml:space="preserve"> kod generiranih distribucija što može ukazati na potreban puno veći skup podataka. Najbližu distribuciju u našem primjeru imaju veličine paketa tijekom snimanja i generiranja igre Agar.io. </w:t>
       </w:r>
     </w:p>
     <w:p>
@@ -1766,7 +2373,7 @@
     </w:p>
     <w:p>
       <w:pPr>
-        <w:pStyle w:val="Opisslike"/>
+        <w:pStyle w:val="Caption"/>
         <w:ind w:left="2160" w:firstLine="720"/>
         <w:rPr>
           <w:rFonts w:ascii="Arial" w:hAnsi="Arial" w:cs="Arial"/>
@@ -2372,11 +2979,11 @@
       <w:lang w:val="hr-HR"/>
     </w:rPr>
   </w:style>
-  <w:style w:type="paragraph" w:styleId="Naslov1">
+  <w:style w:type="paragraph" w:styleId="Heading1">
     <w:name w:val="heading 1"/>
     <w:basedOn w:val="Normal"/>
     <w:next w:val="Normal"/>
-    <w:link w:val="Naslov1Char"/>
+    <w:link w:val="Heading1Char"/>
     <w:uiPriority w:val="9"/>
     <w:qFormat/>
     <w:rsid w:val="0086732B"/>
@@ -2393,11 +3000,11 @@
       <w:szCs w:val="40"/>
     </w:rPr>
   </w:style>
-  <w:style w:type="paragraph" w:styleId="Naslov2">
+  <w:style w:type="paragraph" w:styleId="Heading2">
     <w:name w:val="heading 2"/>
     <w:basedOn w:val="Normal"/>
     <w:next w:val="Normal"/>
-    <w:link w:val="Naslov2Char"/>
+    <w:link w:val="Heading2Char"/>
     <w:uiPriority w:val="9"/>
     <w:semiHidden/>
     <w:unhideWhenUsed/>
@@ -2416,11 +3023,11 @@
       <w:szCs w:val="32"/>
     </w:rPr>
   </w:style>
-  <w:style w:type="paragraph" w:styleId="Naslov3">
+  <w:style w:type="paragraph" w:styleId="Heading3">
     <w:name w:val="heading 3"/>
     <w:basedOn w:val="Normal"/>
     <w:next w:val="Normal"/>
-    <w:link w:val="Naslov3Char"/>
+    <w:link w:val="Heading3Char"/>
     <w:uiPriority w:val="9"/>
     <w:semiHidden/>
     <w:unhideWhenUsed/>
@@ -2439,11 +3046,11 @@
       <w:szCs w:val="28"/>
     </w:rPr>
   </w:style>
-  <w:style w:type="paragraph" w:styleId="Naslov4">
+  <w:style w:type="paragraph" w:styleId="Heading4">
     <w:name w:val="heading 4"/>
     <w:basedOn w:val="Normal"/>
     <w:next w:val="Normal"/>
-    <w:link w:val="Naslov4Char"/>
+    <w:link w:val="Heading4Char"/>
     <w:uiPriority w:val="9"/>
     <w:semiHidden/>
     <w:unhideWhenUsed/>
@@ -2462,11 +3069,11 @@
       <w:color w:val="0F4761" w:themeColor="accent1" w:themeShade="BF"/>
     </w:rPr>
   </w:style>
-  <w:style w:type="paragraph" w:styleId="Naslov5">
+  <w:style w:type="paragraph" w:styleId="Heading5">
     <w:name w:val="heading 5"/>
     <w:basedOn w:val="Normal"/>
     <w:next w:val="Normal"/>
-    <w:link w:val="Naslov5Char"/>
+    <w:link w:val="Heading5Char"/>
     <w:uiPriority w:val="9"/>
     <w:semiHidden/>
     <w:unhideWhenUsed/>
@@ -2483,11 +3090,11 @@
       <w:color w:val="0F4761" w:themeColor="accent1" w:themeShade="BF"/>
     </w:rPr>
   </w:style>
-  <w:style w:type="paragraph" w:styleId="Naslov6">
+  <w:style w:type="paragraph" w:styleId="Heading6">
     <w:name w:val="heading 6"/>
     <w:basedOn w:val="Normal"/>
     <w:next w:val="Normal"/>
-    <w:link w:val="Naslov6Char"/>
+    <w:link w:val="Heading6Char"/>
     <w:uiPriority w:val="9"/>
     <w:semiHidden/>
     <w:unhideWhenUsed/>
@@ -2506,11 +3113,11 @@
       <w:color w:val="595959" w:themeColor="text1" w:themeTint="A6"/>
     </w:rPr>
   </w:style>
-  <w:style w:type="paragraph" w:styleId="Naslov7">
+  <w:style w:type="paragraph" w:styleId="Heading7">
     <w:name w:val="heading 7"/>
     <w:basedOn w:val="Normal"/>
     <w:next w:val="Normal"/>
-    <w:link w:val="Naslov7Char"/>
+    <w:link w:val="Heading7Char"/>
     <w:uiPriority w:val="9"/>
     <w:semiHidden/>
     <w:unhideWhenUsed/>
@@ -2527,11 +3134,11 @@
       <w:color w:val="595959" w:themeColor="text1" w:themeTint="A6"/>
     </w:rPr>
   </w:style>
-  <w:style w:type="paragraph" w:styleId="Naslov8">
+  <w:style w:type="paragraph" w:styleId="Heading8">
     <w:name w:val="heading 8"/>
     <w:basedOn w:val="Normal"/>
     <w:next w:val="Normal"/>
-    <w:link w:val="Naslov8Char"/>
+    <w:link w:val="Heading8Char"/>
     <w:uiPriority w:val="9"/>
     <w:semiHidden/>
     <w:unhideWhenUsed/>
@@ -2550,11 +3157,11 @@
       <w:color w:val="272727" w:themeColor="text1" w:themeTint="D8"/>
     </w:rPr>
   </w:style>
-  <w:style w:type="paragraph" w:styleId="Naslov9">
+  <w:style w:type="paragraph" w:styleId="Heading9">
     <w:name w:val="heading 9"/>
     <w:basedOn w:val="Normal"/>
     <w:next w:val="Normal"/>
-    <w:link w:val="Naslov9Char"/>
+    <w:link w:val="Heading9Char"/>
     <w:uiPriority w:val="9"/>
     <w:semiHidden/>
     <w:unhideWhenUsed/>
@@ -2571,13 +3178,13 @@
       <w:color w:val="272727" w:themeColor="text1" w:themeTint="D8"/>
     </w:rPr>
   </w:style>
-  <w:style w:type="character" w:default="1" w:styleId="Zadanifontodlomka">
+  <w:style w:type="character" w:default="1" w:styleId="DefaultParagraphFont">
     <w:name w:val="Default Paragraph Font"/>
     <w:uiPriority w:val="1"/>
     <w:semiHidden/>
     <w:unhideWhenUsed/>
   </w:style>
-  <w:style w:type="table" w:default="1" w:styleId="Obinatablica">
+  <w:style w:type="table" w:default="1" w:styleId="TableNormal">
     <w:name w:val="Normal Table"/>
     <w:uiPriority w:val="99"/>
     <w:semiHidden/>
@@ -2592,16 +3199,16 @@
       </w:tblCellMar>
     </w:tblPr>
   </w:style>
-  <w:style w:type="numbering" w:default="1" w:styleId="Bezpopisa">
+  <w:style w:type="numbering" w:default="1" w:styleId="NoList">
     <w:name w:val="No List"/>
     <w:uiPriority w:val="99"/>
     <w:semiHidden/>
     <w:unhideWhenUsed/>
   </w:style>
-  <w:style w:type="character" w:customStyle="1" w:styleId="Naslov1Char">
-    <w:name w:val="Naslov 1 Char"/>
-    <w:basedOn w:val="Zadanifontodlomka"/>
-    <w:link w:val="Naslov1"/>
+  <w:style w:type="character" w:customStyle="1" w:styleId="Heading1Char">
+    <w:name w:val="Heading 1 Char"/>
+    <w:basedOn w:val="DefaultParagraphFont"/>
+    <w:link w:val="Heading1"/>
     <w:uiPriority w:val="9"/>
     <w:rsid w:val="0086732B"/>
     <w:rPr>
@@ -2611,10 +3218,10 @@
       <w:szCs w:val="40"/>
     </w:rPr>
   </w:style>
-  <w:style w:type="character" w:customStyle="1" w:styleId="Naslov2Char">
-    <w:name w:val="Naslov 2 Char"/>
-    <w:basedOn w:val="Zadanifontodlomka"/>
-    <w:link w:val="Naslov2"/>
+  <w:style w:type="character" w:customStyle="1" w:styleId="Heading2Char">
+    <w:name w:val="Heading 2 Char"/>
+    <w:basedOn w:val="DefaultParagraphFont"/>
+    <w:link w:val="Heading2"/>
     <w:uiPriority w:val="9"/>
     <w:semiHidden/>
     <w:rsid w:val="0086732B"/>
@@ -2625,10 +3232,10 @@
       <w:szCs w:val="32"/>
     </w:rPr>
   </w:style>
-  <w:style w:type="character" w:customStyle="1" w:styleId="Naslov3Char">
-    <w:name w:val="Naslov 3 Char"/>
-    <w:basedOn w:val="Zadanifontodlomka"/>
-    <w:link w:val="Naslov3"/>
+  <w:style w:type="character" w:customStyle="1" w:styleId="Heading3Char">
+    <w:name w:val="Heading 3 Char"/>
+    <w:basedOn w:val="DefaultParagraphFont"/>
+    <w:link w:val="Heading3"/>
     <w:uiPriority w:val="9"/>
     <w:semiHidden/>
     <w:rsid w:val="0086732B"/>
@@ -2639,10 +3246,10 @@
       <w:szCs w:val="28"/>
     </w:rPr>
   </w:style>
-  <w:style w:type="character" w:customStyle="1" w:styleId="Naslov4Char">
-    <w:name w:val="Naslov 4 Char"/>
-    <w:basedOn w:val="Zadanifontodlomka"/>
-    <w:link w:val="Naslov4"/>
+  <w:style w:type="character" w:customStyle="1" w:styleId="Heading4Char">
+    <w:name w:val="Heading 4 Char"/>
+    <w:basedOn w:val="DefaultParagraphFont"/>
+    <w:link w:val="Heading4"/>
     <w:uiPriority w:val="9"/>
     <w:semiHidden/>
     <w:rsid w:val="0086732B"/>
@@ -2653,10 +3260,10 @@
       <w:color w:val="0F4761" w:themeColor="accent1" w:themeShade="BF"/>
     </w:rPr>
   </w:style>
-  <w:style w:type="character" w:customStyle="1" w:styleId="Naslov5Char">
-    <w:name w:val="Naslov 5 Char"/>
-    <w:basedOn w:val="Zadanifontodlomka"/>
-    <w:link w:val="Naslov5"/>
+  <w:style w:type="character" w:customStyle="1" w:styleId="Heading5Char">
+    <w:name w:val="Heading 5 Char"/>
+    <w:basedOn w:val="DefaultParagraphFont"/>
+    <w:link w:val="Heading5"/>
     <w:uiPriority w:val="9"/>
     <w:semiHidden/>
     <w:rsid w:val="0086732B"/>
@@ -2665,10 +3272,10 @@
       <w:color w:val="0F4761" w:themeColor="accent1" w:themeShade="BF"/>
     </w:rPr>
   </w:style>
-  <w:style w:type="character" w:customStyle="1" w:styleId="Naslov6Char">
-    <w:name w:val="Naslov 6 Char"/>
-    <w:basedOn w:val="Zadanifontodlomka"/>
-    <w:link w:val="Naslov6"/>
+  <w:style w:type="character" w:customStyle="1" w:styleId="Heading6Char">
+    <w:name w:val="Heading 6 Char"/>
+    <w:basedOn w:val="DefaultParagraphFont"/>
+    <w:link w:val="Heading6"/>
     <w:uiPriority w:val="9"/>
     <w:semiHidden/>
     <w:rsid w:val="0086732B"/>
@@ -2679,10 +3286,10 @@
       <w:color w:val="595959" w:themeColor="text1" w:themeTint="A6"/>
     </w:rPr>
   </w:style>
-  <w:style w:type="character" w:customStyle="1" w:styleId="Naslov7Char">
-    <w:name w:val="Naslov 7 Char"/>
-    <w:basedOn w:val="Zadanifontodlomka"/>
-    <w:link w:val="Naslov7"/>
+  <w:style w:type="character" w:customStyle="1" w:styleId="Heading7Char">
+    <w:name w:val="Heading 7 Char"/>
+    <w:basedOn w:val="DefaultParagraphFont"/>
+    <w:link w:val="Heading7"/>
     <w:uiPriority w:val="9"/>
     <w:semiHidden/>
     <w:rsid w:val="0086732B"/>
@@ -2691,10 +3298,10 @@
       <w:color w:val="595959" w:themeColor="text1" w:themeTint="A6"/>
     </w:rPr>
   </w:style>
-  <w:style w:type="character" w:customStyle="1" w:styleId="Naslov8Char">
-    <w:name w:val="Naslov 8 Char"/>
-    <w:basedOn w:val="Zadanifontodlomka"/>
-    <w:link w:val="Naslov8"/>
+  <w:style w:type="character" w:customStyle="1" w:styleId="Heading8Char">
+    <w:name w:val="Heading 8 Char"/>
+    <w:basedOn w:val="DefaultParagraphFont"/>
+    <w:link w:val="Heading8"/>
     <w:uiPriority w:val="9"/>
     <w:semiHidden/>
     <w:rsid w:val="0086732B"/>
@@ -2705,10 +3312,10 @@
       <w:color w:val="272727" w:themeColor="text1" w:themeTint="D8"/>
     </w:rPr>
   </w:style>
-  <w:style w:type="character" w:customStyle="1" w:styleId="Naslov9Char">
-    <w:name w:val="Naslov 9 Char"/>
-    <w:basedOn w:val="Zadanifontodlomka"/>
-    <w:link w:val="Naslov9"/>
+  <w:style w:type="character" w:customStyle="1" w:styleId="Heading9Char">
+    <w:name w:val="Heading 9 Char"/>
+    <w:basedOn w:val="DefaultParagraphFont"/>
+    <w:link w:val="Heading9"/>
     <w:uiPriority w:val="9"/>
     <w:semiHidden/>
     <w:rsid w:val="0086732B"/>
@@ -2717,11 +3324,11 @@
       <w:color w:val="272727" w:themeColor="text1" w:themeTint="D8"/>
     </w:rPr>
   </w:style>
-  <w:style w:type="paragraph" w:styleId="Naslov">
+  <w:style w:type="paragraph" w:styleId="Title">
     <w:name w:val="Title"/>
     <w:basedOn w:val="Normal"/>
     <w:next w:val="Normal"/>
-    <w:link w:val="NaslovChar"/>
+    <w:link w:val="TitleChar"/>
     <w:uiPriority w:val="10"/>
     <w:qFormat/>
     <w:rsid w:val="0086732B"/>
@@ -2737,10 +3344,10 @@
       <w:szCs w:val="56"/>
     </w:rPr>
   </w:style>
-  <w:style w:type="character" w:customStyle="1" w:styleId="NaslovChar">
-    <w:name w:val="Naslov Char"/>
-    <w:basedOn w:val="Zadanifontodlomka"/>
-    <w:link w:val="Naslov"/>
+  <w:style w:type="character" w:customStyle="1" w:styleId="TitleChar">
+    <w:name w:val="Title Char"/>
+    <w:basedOn w:val="DefaultParagraphFont"/>
+    <w:link w:val="Title"/>
     <w:uiPriority w:val="10"/>
     <w:rsid w:val="0086732B"/>
     <w:rPr>
@@ -2751,11 +3358,11 @@
       <w:szCs w:val="56"/>
     </w:rPr>
   </w:style>
-  <w:style w:type="paragraph" w:styleId="Podnaslov">
+  <w:style w:type="paragraph" w:styleId="Subtitle">
     <w:name w:val="Subtitle"/>
     <w:basedOn w:val="Normal"/>
     <w:next w:val="Normal"/>
-    <w:link w:val="PodnaslovChar"/>
+    <w:link w:val="SubtitleChar"/>
     <w:uiPriority w:val="11"/>
     <w:qFormat/>
     <w:rsid w:val="0086732B"/>
@@ -2772,10 +3379,10 @@
       <w:szCs w:val="28"/>
     </w:rPr>
   </w:style>
-  <w:style w:type="character" w:customStyle="1" w:styleId="PodnaslovChar">
-    <w:name w:val="Podnaslov Char"/>
-    <w:basedOn w:val="Zadanifontodlomka"/>
-    <w:link w:val="Podnaslov"/>
+  <w:style w:type="character" w:customStyle="1" w:styleId="SubtitleChar">
+    <w:name w:val="Subtitle Char"/>
+    <w:basedOn w:val="DefaultParagraphFont"/>
+    <w:link w:val="Subtitle"/>
     <w:uiPriority w:val="11"/>
     <w:rsid w:val="0086732B"/>
     <w:rPr>
@@ -2786,11 +3393,11 @@
       <w:szCs w:val="28"/>
     </w:rPr>
   </w:style>
-  <w:style w:type="paragraph" w:styleId="Citat">
+  <w:style w:type="paragraph" w:styleId="Quote">
     <w:name w:val="Quote"/>
     <w:basedOn w:val="Normal"/>
     <w:next w:val="Normal"/>
-    <w:link w:val="CitatChar"/>
+    <w:link w:val="QuoteChar"/>
     <w:uiPriority w:val="29"/>
     <w:qFormat/>
     <w:rsid w:val="0086732B"/>
@@ -2804,10 +3411,10 @@
       <w:color w:val="404040" w:themeColor="text1" w:themeTint="BF"/>
     </w:rPr>
   </w:style>
-  <w:style w:type="character" w:customStyle="1" w:styleId="CitatChar">
-    <w:name w:val="Citat Char"/>
-    <w:basedOn w:val="Zadanifontodlomka"/>
-    <w:link w:val="Citat"/>
+  <w:style w:type="character" w:customStyle="1" w:styleId="QuoteChar">
+    <w:name w:val="Quote Char"/>
+    <w:basedOn w:val="DefaultParagraphFont"/>
+    <w:link w:val="Quote"/>
     <w:uiPriority w:val="29"/>
     <w:rsid w:val="0086732B"/>
     <w:rPr>
@@ -2816,7 +3423,7 @@
       <w:color w:val="404040" w:themeColor="text1" w:themeTint="BF"/>
     </w:rPr>
   </w:style>
-  <w:style w:type="paragraph" w:styleId="Odlomakpopisa">
+  <w:style w:type="paragraph" w:styleId="ListParagraph">
     <w:name w:val="List Paragraph"/>
     <w:basedOn w:val="Normal"/>
     <w:uiPriority w:val="34"/>
@@ -2827,9 +3434,9 @@
       <w:contextualSpacing/>
     </w:pPr>
   </w:style>
-  <w:style w:type="character" w:styleId="Jakoisticanje">
+  <w:style w:type="character" w:styleId="IntenseEmphasis">
     <w:name w:val="Intense Emphasis"/>
-    <w:basedOn w:val="Zadanifontodlomka"/>
+    <w:basedOn w:val="DefaultParagraphFont"/>
     <w:uiPriority w:val="21"/>
     <w:qFormat/>
     <w:rsid w:val="0086732B"/>
@@ -2839,11 +3446,11 @@
       <w:color w:val="0F4761" w:themeColor="accent1" w:themeShade="BF"/>
     </w:rPr>
   </w:style>
-  <w:style w:type="paragraph" w:styleId="Naglaencitat">
+  <w:style w:type="paragraph" w:styleId="IntenseQuote">
     <w:name w:val="Intense Quote"/>
     <w:basedOn w:val="Normal"/>
     <w:next w:val="Normal"/>
-    <w:link w:val="NaglaencitatChar"/>
+    <w:link w:val="IntenseQuoteChar"/>
     <w:uiPriority w:val="30"/>
     <w:qFormat/>
     <w:rsid w:val="0086732B"/>
@@ -2862,10 +3469,10 @@
       <w:color w:val="0F4761" w:themeColor="accent1" w:themeShade="BF"/>
     </w:rPr>
   </w:style>
-  <w:style w:type="character" w:customStyle="1" w:styleId="NaglaencitatChar">
-    <w:name w:val="Naglašen citat Char"/>
-    <w:basedOn w:val="Zadanifontodlomka"/>
-    <w:link w:val="Naglaencitat"/>
+  <w:style w:type="character" w:customStyle="1" w:styleId="IntenseQuoteChar">
+    <w:name w:val="Intense Quote Char"/>
+    <w:basedOn w:val="DefaultParagraphFont"/>
+    <w:link w:val="IntenseQuote"/>
     <w:uiPriority w:val="30"/>
     <w:rsid w:val="0086732B"/>
     <w:rPr>
@@ -2874,9 +3481,9 @@
       <w:color w:val="0F4761" w:themeColor="accent1" w:themeShade="BF"/>
     </w:rPr>
   </w:style>
-  <w:style w:type="character" w:styleId="Istaknutareferenca">
+  <w:style w:type="character" w:styleId="IntenseReference">
     <w:name w:val="Intense Reference"/>
-    <w:basedOn w:val="Zadanifontodlomka"/>
+    <w:basedOn w:val="DefaultParagraphFont"/>
     <w:uiPriority w:val="32"/>
     <w:qFormat/>
     <w:rsid w:val="0086732B"/>
@@ -2888,7 +3495,7 @@
       <w:spacing w:val="5"/>
     </w:rPr>
   </w:style>
-  <w:style w:type="paragraph" w:styleId="Opisslike">
+  <w:style w:type="paragraph" w:styleId="Caption">
     <w:name w:val="caption"/>
     <w:basedOn w:val="Normal"/>
     <w:next w:val="Normal"/>

</xml_diff>